<commit_message>
Quiz 25~30 작업 진행 중 / 2021-02-16
</commit_message>
<xml_diff>
--- a/src/main/resources/com/cauh/iso/xdocreport/SOP_Training_Deviation_Report_01.docx
+++ b/src/main/resources/com/cauh/iso/xdocreport/SOP_Training_Deviation_Report_01.docx
@@ -142,9 +142,9 @@
                 <w:sz w:val="18"/>
                 <w:szCs w:val="18"/>
               </w:rPr>
-              <w:t>().</w:t>
-            </w:r>
-            <w:proofErr w:type="spellStart"/>
+              <w:t>(</w:t>
+            </w:r>
+            <w:proofErr w:type="gramStart"/>
             <w:r>
               <w:rPr>
                 <w:rFonts w:asciiTheme="minorHAnsi" w:eastAsiaTheme="minorHAnsi" w:hAnsiTheme="minorHAnsi" w:cs="Arial"/>
@@ -153,8 +153,9 @@
                 <w:sz w:val="18"/>
                 <w:szCs w:val="18"/>
               </w:rPr>
-              <w:t>getStr</w:t>
-            </w:r>
+              <w:t>).</w:t>
+            </w:r>
+            <w:proofErr w:type="spellStart"/>
             <w:r>
               <w:rPr>
                 <w:rFonts w:asciiTheme="minorHAnsi" w:eastAsiaTheme="minorHAnsi" w:hAnsiTheme="minorHAnsi" w:cs="Arial"/>
@@ -163,9 +164,20 @@
                 <w:sz w:val="18"/>
                 <w:szCs w:val="18"/>
               </w:rPr>
+              <w:t>getStr</w:t>
+            </w:r>
+            <w:r>
+              <w:rPr>
+                <w:rFonts w:asciiTheme="minorHAnsi" w:eastAsiaTheme="minorHAnsi" w:hAnsiTheme="minorHAnsi" w:cs="Arial"/>
+                <w:bCs/>
+                <w:spacing w:val="-3"/>
+                <w:sz w:val="18"/>
+                <w:szCs w:val="18"/>
+              </w:rPr>
               <w:t>ConfirmationDate</w:t>
             </w:r>
             <w:proofErr w:type="spellEnd"/>
+            <w:proofErr w:type="gramEnd"/>
             <w:r>
               <w:rPr>
                 <w:rFonts w:asciiTheme="minorHAnsi" w:eastAsiaTheme="minorHAnsi" w:hAnsiTheme="minorHAnsi" w:cs="Arial"/>
@@ -348,7 +360,16 @@
                 <w:sz w:val="18"/>
                 <w:szCs w:val="18"/>
               </w:rPr>
-              <w:t>().</w:t>
+              <w:t>(</w:t>
+            </w:r>
+            <w:proofErr w:type="gramStart"/>
+            <w:r>
+              <w:rPr>
+                <w:rFonts w:asciiTheme="minorHAnsi" w:eastAsiaTheme="minorHAnsi" w:hAnsiTheme="minorHAnsi"/>
+                <w:sz w:val="18"/>
+                <w:szCs w:val="18"/>
+              </w:rPr>
+              <w:t>).</w:t>
             </w:r>
             <w:proofErr w:type="spellStart"/>
             <w:r>
@@ -377,6 +398,7 @@
               <w:t>viatedDocTitle</w:t>
             </w:r>
             <w:proofErr w:type="spellEnd"/>
+            <w:proofErr w:type="gramEnd"/>
             <w:r>
               <w:rPr>
                 <w:rFonts w:asciiTheme="minorHAnsi" w:eastAsiaTheme="minorHAnsi" w:hAnsiTheme="minorHAnsi"/>
@@ -443,7 +465,16 @@
                 <w:sz w:val="18"/>
                 <w:szCs w:val="18"/>
               </w:rPr>
-              <w:t>().</w:t>
+              <w:t>(</w:t>
+            </w:r>
+            <w:proofErr w:type="gramStart"/>
+            <w:r>
+              <w:rPr>
+                <w:rFonts w:asciiTheme="minorHAnsi" w:eastAsiaTheme="minorHAnsi" w:hAnsiTheme="minorHAnsi"/>
+                <w:sz w:val="18"/>
+                <w:szCs w:val="18"/>
+              </w:rPr>
+              <w:t>).</w:t>
             </w:r>
             <w:proofErr w:type="spellStart"/>
             <w:r>
@@ -455,6 +486,7 @@
               <w:t>getDeviatedDocVersion</w:t>
             </w:r>
             <w:proofErr w:type="spellEnd"/>
+            <w:proofErr w:type="gramEnd"/>
             <w:r>
               <w:rPr>
                 <w:rFonts w:asciiTheme="minorHAnsi" w:eastAsiaTheme="minorHAnsi" w:hAnsiTheme="minorHAnsi"/>
@@ -514,7 +546,16 @@
                 <w:sz w:val="18"/>
                 <w:szCs w:val="18"/>
               </w:rPr>
-              <w:t>().</w:t>
+              <w:t>(</w:t>
+            </w:r>
+            <w:proofErr w:type="gramStart"/>
+            <w:r>
+              <w:rPr>
+                <w:rFonts w:asciiTheme="minorHAnsi" w:eastAsiaTheme="minorHAnsi" w:hAnsiTheme="minorHAnsi"/>
+                <w:sz w:val="18"/>
+                <w:szCs w:val="18"/>
+              </w:rPr>
+              <w:t>).</w:t>
             </w:r>
             <w:proofErr w:type="spellStart"/>
             <w:r>
@@ -526,6 +567,7 @@
               <w:t>getDeviatedDocEffectiveDate</w:t>
             </w:r>
             <w:proofErr w:type="spellEnd"/>
+            <w:proofErr w:type="gramEnd"/>
             <w:r>
               <w:rPr>
                 <w:rFonts w:asciiTheme="minorHAnsi" w:eastAsiaTheme="minorHAnsi" w:hAnsiTheme="minorHAnsi"/>
@@ -687,7 +729,16 @@
                 <w:sz w:val="18"/>
                 <w:szCs w:val="18"/>
               </w:rPr>
-              <w:t>().</w:t>
+              <w:t>(</w:t>
+            </w:r>
+            <w:proofErr w:type="gramStart"/>
+            <w:r>
+              <w:rPr>
+                <w:rFonts w:asciiTheme="minorHAnsi" w:eastAsiaTheme="minorHAnsi" w:hAnsiTheme="minorHAnsi" w:cs="Arial"/>
+                <w:sz w:val="18"/>
+                <w:szCs w:val="18"/>
+              </w:rPr>
+              <w:t>).</w:t>
             </w:r>
             <w:proofErr w:type="spellStart"/>
             <w:r>
@@ -699,6 +750,7 @@
               <w:t>getDeviationDetails</w:t>
             </w:r>
             <w:proofErr w:type="spellEnd"/>
+            <w:proofErr w:type="gramEnd"/>
             <w:r>
               <w:rPr>
                 <w:rFonts w:asciiTheme="minorHAnsi" w:eastAsiaTheme="minorHAnsi" w:hAnsiTheme="minorHAnsi" w:cs="Arial"/>
@@ -925,7 +977,17 @@
                 <w:sz w:val="18"/>
                 <w:szCs w:val="18"/>
               </w:rPr>
-              <w:t>().</w:t>
+              <w:t>(</w:t>
+            </w:r>
+            <w:proofErr w:type="gramStart"/>
+            <w:r>
+              <w:rPr>
+                <w:rFonts w:asciiTheme="minorHAnsi" w:eastAsiaTheme="minorHAnsi" w:hAnsiTheme="minorHAnsi" w:cs="Arial"/>
+                <w:b/>
+                <w:sz w:val="18"/>
+                <w:szCs w:val="18"/>
+              </w:rPr>
+              <w:t>).</w:t>
             </w:r>
             <w:proofErr w:type="spellStart"/>
             <w:r>
@@ -938,6 +1000,7 @@
               <w:t>getStrCorrectiveCompletionDate</w:t>
             </w:r>
             <w:proofErr w:type="spellEnd"/>
+            <w:proofErr w:type="gramEnd"/>
             <w:r>
               <w:rPr>
                 <w:rFonts w:asciiTheme="minorHAnsi" w:eastAsiaTheme="minorHAnsi" w:hAnsiTheme="minorHAnsi" w:cs="Arial"/>
@@ -1115,7 +1178,18 @@
                 <w:szCs w:val="18"/>
                 <w:lang w:eastAsia="ko-KR"/>
               </w:rPr>
-              <w:t>().</w:t>
+              <w:t>(</w:t>
+            </w:r>
+            <w:proofErr w:type="gramStart"/>
+            <w:r>
+              <w:rPr>
+                <w:rFonts w:asciiTheme="minorHAnsi" w:eastAsiaTheme="minorHAnsi" w:hAnsiTheme="minorHAnsi" w:cs="Arial"/>
+                <w:b/>
+                <w:sz w:val="18"/>
+                <w:szCs w:val="18"/>
+                <w:lang w:eastAsia="ko-KR"/>
+              </w:rPr>
+              <w:t>).</w:t>
             </w:r>
             <w:proofErr w:type="spellStart"/>
             <w:r>
@@ -1129,6 +1203,7 @@
               <w:t>getStrPreventiveCompletionDate</w:t>
             </w:r>
             <w:proofErr w:type="spellEnd"/>
+            <w:proofErr w:type="gramEnd"/>
             <w:r>
               <w:rPr>
                 <w:rFonts w:asciiTheme="minorHAnsi" w:eastAsiaTheme="minorHAnsi" w:hAnsiTheme="minorHAnsi" w:cs="Arial"/>
@@ -1212,7 +1287,16 @@
                 <w:sz w:val="18"/>
                 <w:szCs w:val="18"/>
               </w:rPr>
-              <w:t>().</w:t>
+              <w:t>(</w:t>
+            </w:r>
+            <w:proofErr w:type="gramStart"/>
+            <w:r>
+              <w:rPr>
+                <w:rFonts w:asciiTheme="minorHAnsi" w:eastAsiaTheme="minorHAnsi" w:hAnsiTheme="minorHAnsi" w:cs="Arial"/>
+                <w:sz w:val="18"/>
+                <w:szCs w:val="18"/>
+              </w:rPr>
+              <w:t>).</w:t>
             </w:r>
             <w:proofErr w:type="spellStart"/>
             <w:r>
@@ -1224,6 +1308,7 @@
               <w:t>getCorrectiveAction</w:t>
             </w:r>
             <w:proofErr w:type="spellEnd"/>
+            <w:proofErr w:type="gramEnd"/>
             <w:r>
               <w:rPr>
                 <w:rFonts w:asciiTheme="minorHAnsi" w:eastAsiaTheme="minorHAnsi" w:hAnsiTheme="minorHAnsi" w:cs="Arial"/>
@@ -1278,7 +1363,16 @@
                 <w:sz w:val="18"/>
                 <w:szCs w:val="18"/>
               </w:rPr>
-              <w:t>().</w:t>
+              <w:t>(</w:t>
+            </w:r>
+            <w:proofErr w:type="gramStart"/>
+            <w:r>
+              <w:rPr>
+                <w:rFonts w:asciiTheme="minorHAnsi" w:eastAsiaTheme="minorHAnsi" w:hAnsiTheme="minorHAnsi" w:cs="Arial"/>
+                <w:sz w:val="18"/>
+                <w:szCs w:val="18"/>
+              </w:rPr>
+              <w:t>).</w:t>
             </w:r>
             <w:proofErr w:type="spellStart"/>
             <w:r>
@@ -1290,6 +1384,7 @@
               <w:t>getPreventiveAction</w:t>
             </w:r>
             <w:proofErr w:type="spellEnd"/>
+            <w:proofErr w:type="gramEnd"/>
             <w:r>
               <w:rPr>
                 <w:rFonts w:asciiTheme="minorHAnsi" w:eastAsiaTheme="minorHAnsi" w:hAnsiTheme="minorHAnsi" w:cs="Arial"/>
@@ -1387,36 +1482,44 @@
               <w:rPr>
                 <w:rFonts w:ascii="Calibri" w:eastAsia="굴림" w:hAnsi="Calibri" w:cs="Arial"/>
               </w:rPr>
-              <w:t xml:space="preserve"> </w:t>
-            </w:r>
+              <w:t xml:space="preserve"> &lt;&lt;[</w:t>
+            </w:r>
+            <w:proofErr w:type="spellStart"/>
             <w:r>
               <w:rPr>
                 <w:rFonts w:ascii="Calibri" w:eastAsia="굴림" w:hAnsi="Calibri" w:cs="Arial"/>
               </w:rPr>
-              <w:t>&lt;&lt;[</w:t>
+              <w:t>getReportedBy</w:t>
+            </w:r>
+            <w:proofErr w:type="spellEnd"/>
+            <w:r>
+              <w:rPr>
+                <w:rFonts w:ascii="Calibri" w:eastAsia="굴림" w:hAnsi="Calibri" w:cs="Arial"/>
+              </w:rPr>
+              <w:t>(</w:t>
+            </w:r>
+            <w:proofErr w:type="gramStart"/>
+            <w:r>
+              <w:rPr>
+                <w:rFonts w:ascii="Calibri" w:eastAsia="굴림" w:hAnsi="Calibri" w:cs="Arial"/>
+              </w:rPr>
+              <w:t>).</w:t>
             </w:r>
             <w:proofErr w:type="spellStart"/>
             <w:r>
               <w:rPr>
                 <w:rFonts w:ascii="Calibri" w:eastAsia="굴림" w:hAnsi="Calibri" w:cs="Arial"/>
               </w:rPr>
-              <w:t>getReportedBy</w:t>
+              <w:t>get</w:t>
+            </w:r>
+            <w:r>
+              <w:rPr>
+                <w:rFonts w:ascii="Calibri" w:eastAsia="굴림" w:hAnsi="Calibri" w:cs="Arial"/>
+              </w:rPr>
+              <w:t>Role</w:t>
             </w:r>
             <w:proofErr w:type="spellEnd"/>
-            <w:r>
-              <w:rPr>
-                <w:rFonts w:ascii="Calibri" w:eastAsia="굴림" w:hAnsi="Calibri" w:cs="Arial"/>
-              </w:rPr>
-              <w:t>().</w:t>
-            </w:r>
-            <w:proofErr w:type="spellStart"/>
-            <w:r>
-              <w:rPr>
-                <w:rFonts w:ascii="Calibri" w:eastAsia="굴림" w:hAnsi="Calibri" w:cs="Arial"/>
-              </w:rPr>
-              <w:t>getJobTitle</w:t>
-            </w:r>
-            <w:proofErr w:type="spellEnd"/>
+            <w:proofErr w:type="gramEnd"/>
             <w:r>
               <w:rPr>
                 <w:rFonts w:ascii="Calibri" w:eastAsia="굴림" w:hAnsi="Calibri" w:cs="Arial"/>
@@ -1471,7 +1574,15 @@
                 <w:rFonts w:asciiTheme="minorHAnsi" w:eastAsiaTheme="minorHAnsi" w:hAnsiTheme="minorHAnsi" w:cs="Arial"/>
                 <w:sz w:val="20"/>
               </w:rPr>
-              <w:t>().</w:t>
+              <w:t>(</w:t>
+            </w:r>
+            <w:proofErr w:type="gramStart"/>
+            <w:r>
+              <w:rPr>
+                <w:rFonts w:asciiTheme="minorHAnsi" w:eastAsiaTheme="minorHAnsi" w:hAnsiTheme="minorHAnsi" w:cs="Arial"/>
+                <w:sz w:val="20"/>
+              </w:rPr>
+              <w:t>).</w:t>
             </w:r>
             <w:proofErr w:type="spellStart"/>
             <w:r>
@@ -1482,6 +1593,7 @@
               <w:t>getName</w:t>
             </w:r>
             <w:proofErr w:type="spellEnd"/>
+            <w:proofErr w:type="gramEnd"/>
             <w:r>
               <w:rPr>
                 <w:rFonts w:asciiTheme="minorHAnsi" w:eastAsiaTheme="minorHAnsi" w:hAnsiTheme="minorHAnsi" w:cs="Arial"/>
@@ -1624,7 +1736,15 @@
                                       <w:sz w:val="16"/>
                                       <w:szCs w:val="16"/>
                                     </w:rPr>
-                                    <w:t>().</w:t>
+                                    <w:t>(</w:t>
+                                  </w:r>
+                                  <w:proofErr w:type="gramStart"/>
+                                  <w:r>
+                                    <w:rPr>
+                                      <w:sz w:val="16"/>
+                                      <w:szCs w:val="16"/>
+                                    </w:rPr>
+                                    <w:t>).</w:t>
                                   </w:r>
                                   <w:proofErr w:type="spellStart"/>
                                   <w:r>
@@ -1635,6 +1755,7 @@
                                     <w:t>getSign</w:t>
                                   </w:r>
                                   <w:proofErr w:type="spellEnd"/>
+                                  <w:proofErr w:type="gramEnd"/>
                                   <w:r>
                                     <w:rPr>
                                       <w:sz w:val="16"/>
@@ -1803,7 +1924,15 @@
                 <w:rFonts w:asciiTheme="minorHAnsi" w:eastAsiaTheme="minorHAnsi" w:hAnsiTheme="minorHAnsi" w:cs="Arial"/>
                 <w:sz w:val="20"/>
               </w:rPr>
-              <w:t>().</w:t>
+              <w:t>(</w:t>
+            </w:r>
+            <w:proofErr w:type="gramStart"/>
+            <w:r>
+              <w:rPr>
+                <w:rFonts w:asciiTheme="minorHAnsi" w:eastAsiaTheme="minorHAnsi" w:hAnsiTheme="minorHAnsi" w:cs="Arial"/>
+                <w:sz w:val="20"/>
+              </w:rPr>
+              <w:t>).</w:t>
             </w:r>
             <w:proofErr w:type="spellStart"/>
             <w:r>
@@ -1814,6 +1943,7 @@
               <w:t>getDate</w:t>
             </w:r>
             <w:proofErr w:type="spellEnd"/>
+            <w:proofErr w:type="gramEnd"/>
             <w:r>
               <w:rPr>
                 <w:rFonts w:asciiTheme="minorHAnsi" w:eastAsiaTheme="minorHAnsi" w:hAnsiTheme="minorHAnsi" w:cs="Arial"/>
@@ -2091,8 +2221,16 @@
               <w:rPr>
                 <w:rFonts w:ascii="Calibri" w:eastAsia="굴림" w:hAnsi="Calibri" w:cs="Arial"/>
               </w:rPr>
-              <w:t>&lt;&lt;[</w:t>
-            </w:r>
+              <w:t>&lt;</w:t>
+            </w:r>
+            <w:proofErr w:type="gramStart"/>
+            <w:r>
+              <w:rPr>
+                <w:rFonts w:ascii="Calibri" w:eastAsia="굴림" w:hAnsi="Calibri" w:cs="Arial"/>
+              </w:rPr>
+              <w:t>&lt;[</w:t>
+            </w:r>
+            <w:proofErr w:type="gramEnd"/>
             <w:r>
               <w:rPr>
                 <w:rFonts w:ascii="Calibri" w:eastAsia="굴림" w:hAnsi="Calibri" w:cs="Arial" w:hint="eastAsia"/>
@@ -2130,7 +2268,13 @@
               <w:rPr>
                 <w:rFonts w:ascii="Calibri" w:eastAsia="굴림" w:hAnsi="Calibri" w:cs="Arial"/>
               </w:rPr>
-              <w:t>getJobTitle</w:t>
+              <w:t>get</w:t>
+            </w:r>
+            <w:r>
+              <w:rPr>
+                <w:rFonts w:ascii="Calibri" w:eastAsia="굴림" w:hAnsi="Calibri" w:cs="Arial"/>
+              </w:rPr>
+              <w:t>Role</w:t>
             </w:r>
             <w:proofErr w:type="spellEnd"/>
             <w:r>
@@ -2187,7 +2331,15 @@
                 <w:rFonts w:asciiTheme="minorHAnsi" w:eastAsiaTheme="minorHAnsi" w:hAnsiTheme="minorHAnsi" w:cs="Arial"/>
                 <w:sz w:val="20"/>
               </w:rPr>
-              <w:t>().</w:t>
+              <w:t>(</w:t>
+            </w:r>
+            <w:proofErr w:type="gramStart"/>
+            <w:r>
+              <w:rPr>
+                <w:rFonts w:asciiTheme="minorHAnsi" w:eastAsiaTheme="minorHAnsi" w:hAnsiTheme="minorHAnsi" w:cs="Arial"/>
+                <w:sz w:val="20"/>
+              </w:rPr>
+              <w:t>).</w:t>
             </w:r>
             <w:proofErr w:type="spellStart"/>
             <w:r>
@@ -2198,6 +2350,7 @@
               <w:t>getName</w:t>
             </w:r>
             <w:proofErr w:type="spellEnd"/>
+            <w:proofErr w:type="gramEnd"/>
             <w:r>
               <w:rPr>
                 <w:rFonts w:asciiTheme="minorHAnsi" w:eastAsiaTheme="minorHAnsi" w:hAnsiTheme="minorHAnsi" w:cs="Arial"/>
@@ -2353,7 +2506,15 @@
                                       <w:sz w:val="16"/>
                                       <w:szCs w:val="16"/>
                                     </w:rPr>
-                                    <w:t>().</w:t>
+                                    <w:t>(</w:t>
+                                  </w:r>
+                                  <w:proofErr w:type="gramStart"/>
+                                  <w:r>
+                                    <w:rPr>
+                                      <w:sz w:val="16"/>
+                                      <w:szCs w:val="16"/>
+                                    </w:rPr>
+                                    <w:t>).</w:t>
                                   </w:r>
                                   <w:proofErr w:type="spellStart"/>
                                   <w:r>
@@ -2364,6 +2525,7 @@
                                     <w:t>getSign</w:t>
                                   </w:r>
                                   <w:proofErr w:type="spellEnd"/>
+                                  <w:proofErr w:type="gramEnd"/>
                                   <w:r>
                                     <w:rPr>
                                       <w:sz w:val="16"/>
@@ -2532,7 +2694,15 @@
                 <w:rFonts w:asciiTheme="minorHAnsi" w:eastAsiaTheme="minorHAnsi" w:hAnsiTheme="minorHAnsi" w:cs="Arial"/>
                 <w:sz w:val="20"/>
               </w:rPr>
-              <w:t>().</w:t>
+              <w:t>(</w:t>
+            </w:r>
+            <w:proofErr w:type="gramStart"/>
+            <w:r>
+              <w:rPr>
+                <w:rFonts w:asciiTheme="minorHAnsi" w:eastAsiaTheme="minorHAnsi" w:hAnsiTheme="minorHAnsi" w:cs="Arial"/>
+                <w:sz w:val="20"/>
+              </w:rPr>
+              <w:t>).</w:t>
             </w:r>
             <w:proofErr w:type="spellStart"/>
             <w:r>
@@ -2543,6 +2713,7 @@
               <w:t>getDate</w:t>
             </w:r>
             <w:proofErr w:type="spellEnd"/>
+            <w:proofErr w:type="gramEnd"/>
             <w:r>
               <w:rPr>
                 <w:rFonts w:asciiTheme="minorHAnsi" w:eastAsiaTheme="minorHAnsi" w:hAnsiTheme="minorHAnsi" w:cs="Arial"/>
@@ -3383,6 +3554,7 @@
                     <w:lang w:eastAsia="ko-KR"/>
                   </w:rPr>
                 </w:pPr>
+                <w:proofErr w:type="gramStart"/>
                 <w:r>
                   <w:rPr>
                     <w:rFonts w:asciiTheme="minorEastAsia" w:hAnsiTheme="minorEastAsia" w:cs="Calibri"/>
@@ -3391,7 +3563,18 @@
                     <w:szCs w:val="16"/>
                     <w:lang w:eastAsia="ko-KR"/>
                   </w:rPr>
-                  <w:t xml:space="preserve">Version : </w:t>
+                  <w:t>Version :</w:t>
+                </w:r>
+                <w:proofErr w:type="gramEnd"/>
+                <w:r>
+                  <w:rPr>
+                    <w:rFonts w:asciiTheme="minorEastAsia" w:hAnsiTheme="minorEastAsia" w:cs="Calibri"/>
+                    <w:b/>
+                    <w:sz w:val="16"/>
+                    <w:szCs w:val="16"/>
+                    <w:lang w:eastAsia="ko-KR"/>
+                  </w:rPr>
+                  <w:t xml:space="preserve"> </w:t>
                 </w:r>
                 <w:r>
                   <w:rPr>
@@ -3441,7 +3624,29 @@
                     <w:szCs w:val="16"/>
                     <w:lang w:eastAsia="ko-KR"/>
                   </w:rPr>
-                  <w:t xml:space="preserve">ffective Date : </w:t>
+                  <w:t xml:space="preserve">ffective </w:t>
+                </w:r>
+                <w:proofErr w:type="gramStart"/>
+                <w:r>
+                  <w:rPr>
+                    <w:rFonts w:asciiTheme="minorEastAsia" w:hAnsiTheme="minorEastAsia" w:cs="Calibri"/>
+                    <w:b/>
+                    <w:sz w:val="16"/>
+                    <w:szCs w:val="16"/>
+                    <w:lang w:eastAsia="ko-KR"/>
+                  </w:rPr>
+                  <w:t>Date :</w:t>
+                </w:r>
+                <w:proofErr w:type="gramEnd"/>
+                <w:r>
+                  <w:rPr>
+                    <w:rFonts w:asciiTheme="minorEastAsia" w:hAnsiTheme="minorEastAsia" w:cs="Calibri"/>
+                    <w:b/>
+                    <w:sz w:val="16"/>
+                    <w:szCs w:val="16"/>
+                    <w:lang w:eastAsia="ko-KR"/>
+                  </w:rPr>
+                  <w:t xml:space="preserve"> </w:t>
                 </w:r>
                 <w:r>
                   <w:rPr>
@@ -4083,6 +4288,7 @@
                     <w:lang w:eastAsia="ko-KR"/>
                   </w:rPr>
                 </w:pPr>
+                <w:proofErr w:type="gramStart"/>
                 <w:r>
                   <w:rPr>
                     <w:rFonts w:asciiTheme="minorEastAsia" w:hAnsiTheme="minorEastAsia" w:cs="Calibri"/>
@@ -4091,7 +4297,18 @@
                     <w:szCs w:val="16"/>
                     <w:lang w:eastAsia="ko-KR"/>
                   </w:rPr>
-                  <w:t>Version : 1.0</w:t>
+                  <w:t>Version :</w:t>
+                </w:r>
+                <w:proofErr w:type="gramEnd"/>
+                <w:r>
+                  <w:rPr>
+                    <w:rFonts w:asciiTheme="minorEastAsia" w:hAnsiTheme="minorEastAsia" w:cs="Calibri"/>
+                    <w:b/>
+                    <w:sz w:val="16"/>
+                    <w:szCs w:val="16"/>
+                    <w:lang w:eastAsia="ko-KR"/>
+                  </w:rPr>
+                  <w:t xml:space="preserve"> 1.0</w:t>
                 </w:r>
               </w:p>
             </w:tc>
@@ -4130,7 +4347,29 @@
                     <w:szCs w:val="16"/>
                     <w:lang w:eastAsia="ko-KR"/>
                   </w:rPr>
-                  <w:t xml:space="preserve">ffective Date : </w:t>
+                  <w:t xml:space="preserve">ffective </w:t>
+                </w:r>
+                <w:proofErr w:type="gramStart"/>
+                <w:r>
+                  <w:rPr>
+                    <w:rFonts w:asciiTheme="minorEastAsia" w:hAnsiTheme="minorEastAsia" w:cs="Calibri"/>
+                    <w:b/>
+                    <w:sz w:val="16"/>
+                    <w:szCs w:val="16"/>
+                    <w:lang w:eastAsia="ko-KR"/>
+                  </w:rPr>
+                  <w:t>Date :</w:t>
+                </w:r>
+                <w:proofErr w:type="gramEnd"/>
+                <w:r>
+                  <w:rPr>
+                    <w:rFonts w:asciiTheme="minorEastAsia" w:hAnsiTheme="minorEastAsia" w:cs="Calibri"/>
+                    <w:b/>
+                    <w:sz w:val="16"/>
+                    <w:szCs w:val="16"/>
+                    <w:lang w:eastAsia="ko-KR"/>
+                  </w:rPr>
+                  <w:t xml:space="preserve"> </w:t>
                 </w:r>
                 <w:r>
                   <w:rPr>

</xml_diff>